<commit_message>
added in updates on docs
</commit_message>
<xml_diff>
--- a/Docs/Project Documentation GridStatusHub .docx
+++ b/Docs/Project Documentation GridStatusHub .docx
@@ -270,15 +270,7 @@
       <w:bookmarkEnd w:id="16"/>
       <w:r>
         <w:rPr/>
-        <w:t xml:space="preserve">Direct interactions with the database instead of using Entity Framework to keep it lightweight. </w:t>
-      </w:r>
-      <w:r>
-        <w:rPr/>
-        <w:t>T</w:t>
-      </w:r>
-      <w:r>
-        <w:rPr/>
-        <w:t>ools: Dapper.</w:t>
+        <w:t>Direct interactions with the database instead of using Entity Framework to keep it lightweight. Tools: Dapper.</w:t>
       </w:r>
     </w:p>
     <w:p>
@@ -514,7 +506,7 @@
     </w:p>
     <w:p>
       <w:pPr>
-        <w:pStyle w:val="Normal1"/>
+        <w:pStyle w:val="LOnormal"/>
         <w:rPr>
           <w:sz w:val="28"/>
           <w:szCs w:val="28"/>
@@ -530,7 +522,7 @@
     </w:p>
     <w:p>
       <w:pPr>
-        <w:pStyle w:val="Normal1"/>
+        <w:pStyle w:val="LOnormal"/>
         <w:numPr>
           <w:ilvl w:val="0"/>
           <w:numId w:val="1"/>
@@ -551,7 +543,7 @@
     </w:p>
     <w:p>
       <w:pPr>
-        <w:pStyle w:val="Normal1"/>
+        <w:pStyle w:val="LOnormal"/>
         <w:numPr>
           <w:ilvl w:val="0"/>
           <w:numId w:val="1"/>
@@ -572,7 +564,7 @@
     </w:p>
     <w:p>
       <w:pPr>
-        <w:pStyle w:val="Normal1"/>
+        <w:pStyle w:val="LOnormal"/>
         <w:numPr>
           <w:ilvl w:val="0"/>
           <w:numId w:val="1"/>
@@ -605,7 +597,7 @@
     </w:p>
     <w:p>
       <w:pPr>
-        <w:pStyle w:val="Normal1"/>
+        <w:pStyle w:val="LOnormal"/>
         <w:rPr>
           <w:sz w:val="28"/>
           <w:szCs w:val="28"/>
@@ -621,7 +613,7 @@
     </w:p>
     <w:p>
       <w:pPr>
-        <w:pStyle w:val="Normal1"/>
+        <w:pStyle w:val="LOnormal"/>
         <w:numPr>
           <w:ilvl w:val="0"/>
           <w:numId w:val="4"/>
@@ -642,7 +634,7 @@
     </w:p>
     <w:p>
       <w:pPr>
-        <w:pStyle w:val="Normal1"/>
+        <w:pStyle w:val="LOnormal"/>
         <w:numPr>
           <w:ilvl w:val="0"/>
           <w:numId w:val="4"/>
@@ -663,7 +655,7 @@
     </w:p>
     <w:p>
       <w:pPr>
-        <w:pStyle w:val="Normal1"/>
+        <w:pStyle w:val="LOnormal"/>
         <w:rPr>
           <w:sz w:val="28"/>
           <w:szCs w:val="28"/>
@@ -697,7 +689,7 @@
     </w:p>
     <w:p>
       <w:pPr>
-        <w:pStyle w:val="Normal1"/>
+        <w:pStyle w:val="LOnormal"/>
         <w:numPr>
           <w:ilvl w:val="0"/>
           <w:numId w:val="5"/>
@@ -718,7 +710,7 @@
     </w:p>
     <w:p>
       <w:pPr>
-        <w:pStyle w:val="Normal1"/>
+        <w:pStyle w:val="LOnormal"/>
         <w:numPr>
           <w:ilvl w:val="0"/>
           <w:numId w:val="5"/>
@@ -739,7 +731,7 @@
     </w:p>
     <w:p>
       <w:pPr>
-        <w:pStyle w:val="Normal1"/>
+        <w:pStyle w:val="LOnormal"/>
         <w:numPr>
           <w:ilvl w:val="0"/>
           <w:numId w:val="5"/>
@@ -760,7 +752,7 @@
     </w:p>
     <w:p>
       <w:pPr>
-        <w:pStyle w:val="Normal1"/>
+        <w:pStyle w:val="LOnormal"/>
         <w:numPr>
           <w:ilvl w:val="0"/>
           <w:numId w:val="5"/>
@@ -781,7 +773,7 @@
     </w:p>
     <w:p>
       <w:pPr>
-        <w:pStyle w:val="Normal1"/>
+        <w:pStyle w:val="LOnormal"/>
         <w:numPr>
           <w:ilvl w:val="0"/>
           <w:numId w:val="0"/>
@@ -793,7 +785,10 @@
         </w:rPr>
       </w:pPr>
       <w:r>
-        <w:rPr/>
+        <w:rPr>
+          <w:sz w:val="28"/>
+          <w:szCs w:val="28"/>
+        </w:rPr>
       </w:r>
     </w:p>
     <w:p>
@@ -816,7 +811,7 @@
     </w:p>
     <w:p>
       <w:pPr>
-        <w:pStyle w:val="Normal1"/>
+        <w:pStyle w:val="LOnormal"/>
         <w:numPr>
           <w:ilvl w:val="0"/>
           <w:numId w:val="8"/>
@@ -837,7 +832,7 @@
     </w:p>
     <w:p>
       <w:pPr>
-        <w:pStyle w:val="Normal1"/>
+        <w:pStyle w:val="LOnormal"/>
         <w:numPr>
           <w:ilvl w:val="0"/>
           <w:numId w:val="8"/>
@@ -858,7 +853,7 @@
     </w:p>
     <w:p>
       <w:pPr>
-        <w:pStyle w:val="Normal1"/>
+        <w:pStyle w:val="LOnormal"/>
         <w:numPr>
           <w:ilvl w:val="0"/>
           <w:numId w:val="8"/>
@@ -879,7 +874,7 @@
     </w:p>
     <w:p>
       <w:pPr>
-        <w:pStyle w:val="Normal1"/>
+        <w:pStyle w:val="LOnormal"/>
         <w:ind w:left="720" w:hanging="0"/>
         <w:rPr>
           <w:sz w:val="28"/>
@@ -895,7 +890,7 @@
     </w:p>
     <w:p>
       <w:pPr>
-        <w:pStyle w:val="Normal1"/>
+        <w:pStyle w:val="LOnormal"/>
         <w:numPr>
           <w:ilvl w:val="0"/>
           <w:numId w:val="8"/>
@@ -916,7 +911,7 @@
     </w:p>
     <w:p>
       <w:pPr>
-        <w:pStyle w:val="Normal1"/>
+        <w:pStyle w:val="LOnormal"/>
         <w:ind w:left="720" w:hanging="0"/>
         <w:rPr>
           <w:sz w:val="28"/>
@@ -933,7 +928,7 @@
     </w:p>
     <w:p>
       <w:pPr>
-        <w:pStyle w:val="Normal1"/>
+        <w:pStyle w:val="LOnormal"/>
         <w:ind w:left="720" w:hanging="0"/>
         <w:rPr>
           <w:sz w:val="28"/>
@@ -949,7 +944,7 @@
     </w:p>
     <w:p>
       <w:pPr>
-        <w:pStyle w:val="Normal1"/>
+        <w:pStyle w:val="LOnormal"/>
         <w:ind w:left="720" w:hanging="0"/>
         <w:rPr>
           <w:sz w:val="28"/>
@@ -966,157 +961,262 @@
     </w:p>
     <w:p>
       <w:pPr>
-        <w:pStyle w:val="Normal1"/>
-        <w:rPr>
-          <w:sz w:val="28"/>
-          <w:szCs w:val="28"/>
-        </w:rPr>
-      </w:pPr>
-      <w:r>
-        <w:rPr>
-          <w:sz w:val="28"/>
-          <w:szCs w:val="28"/>
-        </w:rPr>
-      </w:r>
-    </w:p>
-    <w:p>
-      <w:pPr>
-        <w:pStyle w:val="Normal1"/>
-        <w:rPr>
-          <w:sz w:val="28"/>
-          <w:szCs w:val="28"/>
-        </w:rPr>
-      </w:pPr>
-      <w:r>
-        <w:rPr>
-          <w:sz w:val="28"/>
-          <w:szCs w:val="28"/>
-        </w:rPr>
-      </w:r>
-    </w:p>
-    <w:p>
-      <w:pPr>
-        <w:pStyle w:val="Normal1"/>
-        <w:rPr>
-          <w:sz w:val="28"/>
-          <w:szCs w:val="28"/>
-        </w:rPr>
-      </w:pPr>
-      <w:r>
-        <w:rPr>
-          <w:sz w:val="28"/>
-          <w:szCs w:val="28"/>
-        </w:rPr>
-      </w:r>
-    </w:p>
-    <w:p>
-      <w:pPr>
-        <w:pStyle w:val="Normal1"/>
-        <w:rPr>
-          <w:sz w:val="28"/>
-          <w:szCs w:val="28"/>
-        </w:rPr>
-      </w:pPr>
-      <w:r>
-        <w:rPr>
-          <w:sz w:val="28"/>
-          <w:szCs w:val="28"/>
-        </w:rPr>
-      </w:r>
-    </w:p>
-    <w:p>
-      <w:pPr>
-        <w:pStyle w:val="Normal1"/>
-        <w:rPr>
-          <w:sz w:val="28"/>
-          <w:szCs w:val="28"/>
-        </w:rPr>
-      </w:pPr>
-      <w:r>
-        <w:rPr>
-          <w:sz w:val="28"/>
-          <w:szCs w:val="28"/>
-        </w:rPr>
-      </w:r>
-    </w:p>
-    <w:p>
-      <w:pPr>
-        <w:pStyle w:val="Normal1"/>
-        <w:rPr>
-          <w:sz w:val="28"/>
-          <w:szCs w:val="28"/>
-        </w:rPr>
-      </w:pPr>
-      <w:r>
-        <w:rPr>
-          <w:sz w:val="28"/>
-          <w:szCs w:val="28"/>
-        </w:rPr>
-      </w:r>
-    </w:p>
-    <w:p>
-      <w:pPr>
-        <w:pStyle w:val="Normal1"/>
-        <w:rPr>
-          <w:sz w:val="28"/>
-          <w:szCs w:val="28"/>
-        </w:rPr>
-      </w:pPr>
-      <w:r>
-        <w:rPr>
-          <w:sz w:val="28"/>
-          <w:szCs w:val="28"/>
-        </w:rPr>
-      </w:r>
-    </w:p>
-    <w:p>
-      <w:pPr>
-        <w:pStyle w:val="Normal1"/>
-        <w:rPr>
-          <w:sz w:val="28"/>
-          <w:szCs w:val="28"/>
-        </w:rPr>
-      </w:pPr>
-      <w:r>
-        <w:rPr>
-          <w:sz w:val="28"/>
-          <w:szCs w:val="28"/>
-        </w:rPr>
-      </w:r>
-    </w:p>
-    <w:p>
-      <w:pPr>
-        <w:pStyle w:val="Normal1"/>
-        <w:rPr>
-          <w:sz w:val="28"/>
-          <w:szCs w:val="28"/>
-        </w:rPr>
-      </w:pPr>
-      <w:r>
-        <w:rPr>
-          <w:sz w:val="28"/>
-          <w:szCs w:val="28"/>
-        </w:rPr>
-      </w:r>
-    </w:p>
-    <w:p>
-      <w:pPr>
-        <w:pStyle w:val="Normal1"/>
-        <w:rPr>
-          <w:sz w:val="28"/>
-          <w:szCs w:val="28"/>
-        </w:rPr>
-      </w:pPr>
-      <w:r>
-        <w:rPr>
-          <w:sz w:val="28"/>
-          <w:szCs w:val="28"/>
-        </w:rPr>
-      </w:r>
-    </w:p>
-    <w:p>
-      <w:pPr>
-        <w:pStyle w:val="Normal1"/>
+        <w:pStyle w:val="LOnormal"/>
+        <w:rPr>
+          <w:sz w:val="28"/>
+          <w:szCs w:val="28"/>
+        </w:rPr>
+      </w:pPr>
+      <w:r>
+        <w:rPr>
+          <w:sz w:val="28"/>
+          <w:szCs w:val="28"/>
+        </w:rPr>
+      </w:r>
+    </w:p>
+    <w:p>
+      <w:pPr>
+        <w:pStyle w:val="LOnormal"/>
+        <w:rPr>
+          <w:sz w:val="28"/>
+          <w:szCs w:val="28"/>
+        </w:rPr>
+      </w:pPr>
+      <w:r>
+        <w:rPr>
+          <w:sz w:val="28"/>
+          <w:szCs w:val="28"/>
+        </w:rPr>
+      </w:r>
+    </w:p>
+    <w:p>
+      <w:pPr>
+        <w:pStyle w:val="LOnormal"/>
+        <w:rPr>
+          <w:sz w:val="28"/>
+          <w:szCs w:val="28"/>
+        </w:rPr>
+      </w:pPr>
+      <w:r>
+        <w:rPr>
+          <w:sz w:val="28"/>
+          <w:szCs w:val="28"/>
+        </w:rPr>
+      </w:r>
+    </w:p>
+    <w:p>
+      <w:pPr>
+        <w:pStyle w:val="LOnormal"/>
+        <w:rPr>
+          <w:sz w:val="28"/>
+          <w:szCs w:val="28"/>
+        </w:rPr>
+      </w:pPr>
+      <w:r>
+        <w:rPr>
+          <w:sz w:val="28"/>
+          <w:szCs w:val="28"/>
+        </w:rPr>
+      </w:r>
+    </w:p>
+    <w:p>
+      <w:pPr>
+        <w:pStyle w:val="LOnormal"/>
+        <w:rPr>
+          <w:sz w:val="28"/>
+          <w:szCs w:val="28"/>
+        </w:rPr>
+      </w:pPr>
+      <w:r>
+        <w:rPr>
+          <w:sz w:val="28"/>
+          <w:szCs w:val="28"/>
+        </w:rPr>
+      </w:r>
+    </w:p>
+    <w:p>
+      <w:pPr>
+        <w:pStyle w:val="LOnormal"/>
+        <w:rPr>
+          <w:sz w:val="28"/>
+          <w:szCs w:val="28"/>
+        </w:rPr>
+      </w:pPr>
+      <w:r>
+        <w:rPr>
+          <w:sz w:val="28"/>
+          <w:szCs w:val="28"/>
+        </w:rPr>
+      </w:r>
+    </w:p>
+    <w:p>
+      <w:pPr>
+        <w:pStyle w:val="LOnormal"/>
+        <w:rPr>
+          <w:sz w:val="28"/>
+          <w:szCs w:val="28"/>
+        </w:rPr>
+      </w:pPr>
+      <w:r>
+        <w:rPr>
+          <w:sz w:val="28"/>
+          <w:szCs w:val="28"/>
+        </w:rPr>
+      </w:r>
+    </w:p>
+    <w:p>
+      <w:pPr>
+        <w:pStyle w:val="LOnormal"/>
+        <w:rPr>
+          <w:sz w:val="28"/>
+          <w:szCs w:val="28"/>
+        </w:rPr>
+      </w:pPr>
+      <w:r>
+        <w:rPr>
+          <w:sz w:val="28"/>
+          <w:szCs w:val="28"/>
+        </w:rPr>
+      </w:r>
+    </w:p>
+    <w:p>
+      <w:pPr>
+        <w:pStyle w:val="LOnormal"/>
+        <w:rPr>
+          <w:sz w:val="28"/>
+          <w:szCs w:val="28"/>
+        </w:rPr>
+      </w:pPr>
+      <w:r>
+        <w:rPr>
+          <w:sz w:val="28"/>
+          <w:szCs w:val="28"/>
+        </w:rPr>
+      </w:r>
+    </w:p>
+    <w:p>
+      <w:pPr>
+        <w:pStyle w:val="LOnormal"/>
+        <w:rPr>
+          <w:sz w:val="28"/>
+          <w:szCs w:val="28"/>
+        </w:rPr>
+      </w:pPr>
+      <w:r>
+        <w:rPr>
+          <w:sz w:val="28"/>
+          <w:szCs w:val="28"/>
+        </w:rPr>
+      </w:r>
+    </w:p>
+    <w:p>
+      <w:pPr>
+        <w:pStyle w:val="LOnormal"/>
+        <w:rPr>
+          <w:sz w:val="28"/>
+          <w:szCs w:val="28"/>
+        </w:rPr>
+      </w:pPr>
+      <w:r>
+        <w:rPr>
+          <w:sz w:val="28"/>
+          <w:szCs w:val="28"/>
+        </w:rPr>
+      </w:r>
+    </w:p>
+    <w:p>
+      <w:pPr>
+        <w:pStyle w:val="LOnormal"/>
+        <w:rPr>
+          <w:sz w:val="28"/>
+          <w:szCs w:val="28"/>
+        </w:rPr>
+      </w:pPr>
+      <w:r>
+        <w:rPr>
+          <w:sz w:val="28"/>
+          <w:szCs w:val="28"/>
+        </w:rPr>
+      </w:r>
+    </w:p>
+    <w:p>
+      <w:pPr>
+        <w:pStyle w:val="LOnormal"/>
+        <w:rPr>
+          <w:sz w:val="28"/>
+          <w:szCs w:val="28"/>
+        </w:rPr>
+      </w:pPr>
+      <w:r>
+        <w:rPr>
+          <w:sz w:val="28"/>
+          <w:szCs w:val="28"/>
+        </w:rPr>
+      </w:r>
+    </w:p>
+    <w:p>
+      <w:pPr>
+        <w:pStyle w:val="LOnormal"/>
+        <w:rPr>
+          <w:sz w:val="28"/>
+          <w:szCs w:val="28"/>
+        </w:rPr>
+      </w:pPr>
+      <w:r>
+        <w:rPr>
+          <w:sz w:val="28"/>
+          <w:szCs w:val="28"/>
+        </w:rPr>
+      </w:r>
+    </w:p>
+    <w:p>
+      <w:pPr>
+        <w:pStyle w:val="LOnormal"/>
+        <w:rPr>
+          <w:sz w:val="28"/>
+          <w:szCs w:val="28"/>
+        </w:rPr>
+      </w:pPr>
+      <w:r>
+        <w:rPr>
+          <w:sz w:val="28"/>
+          <w:szCs w:val="28"/>
+        </w:rPr>
+      </w:r>
+    </w:p>
+    <w:p>
+      <w:pPr>
+        <w:pStyle w:val="LOnormal"/>
+        <w:rPr>
+          <w:sz w:val="28"/>
+          <w:szCs w:val="28"/>
+        </w:rPr>
+      </w:pPr>
+      <w:r>
+        <w:rPr>
+          <w:sz w:val="28"/>
+          <w:szCs w:val="28"/>
+        </w:rPr>
+      </w:r>
+    </w:p>
+    <w:p>
+      <w:pPr>
+        <w:pStyle w:val="LOnormal"/>
+        <w:rPr>
+          <w:sz w:val="28"/>
+          <w:szCs w:val="28"/>
+        </w:rPr>
+      </w:pPr>
+      <w:r>
+        <w:rPr>
+          <w:sz w:val="28"/>
+          <w:szCs w:val="28"/>
+        </w:rPr>
+      </w:r>
+    </w:p>
+    <w:p>
+      <w:pPr>
+        <w:pStyle w:val="LOnormal"/>
         <w:rPr>
           <w:b/>
           <w:b/>
@@ -1135,7 +1235,19 @@
     </w:p>
     <w:p>
       <w:pPr>
-        <w:pStyle w:val="Normal1"/>
+        <w:pStyle w:val="LOnormal"/>
+        <w:rPr>
+          <w:sz w:val="28"/>
+          <w:szCs w:val="28"/>
+        </w:rPr>
+      </w:pPr>
+      <w:r>
+        <w:rPr/>
+      </w:r>
+    </w:p>
+    <w:p>
+      <w:pPr>
+        <w:pStyle w:val="LOnormal"/>
         <w:rPr>
           <w:sz w:val="28"/>
           <w:szCs w:val="28"/>
@@ -1144,10 +1256,18 @@
       <w:r>
         <w:rPr/>
         <w:drawing>
-          <wp:inline distT="0" distB="0" distL="0" distR="0">
-            <wp:extent cx="3110230" cy="4924425"/>
+          <wp:anchor behindDoc="0" distT="0" distB="0" distL="0" distR="0" simplePos="0" locked="0" layoutInCell="0" allowOverlap="1" relativeHeight="2">
+            <wp:simplePos x="0" y="0"/>
+            <wp:positionH relativeFrom="column">
+              <wp:align>center</wp:align>
+            </wp:positionH>
+            <wp:positionV relativeFrom="paragraph">
+              <wp:posOffset>635</wp:posOffset>
+            </wp:positionV>
+            <wp:extent cx="5731510" cy="4387215"/>
             <wp:effectExtent l="0" t="0" r="0" b="0"/>
-            <wp:docPr id="1" name="image1.png" descr=""/>
+            <wp:wrapSquare wrapText="largest"/>
+            <wp:docPr id="1" name="Bild1" descr=""/>
             <wp:cNvGraphicFramePr>
               <a:graphicFrameLocks xmlns:a="http://schemas.openxmlformats.org/drawingml/2006/main" noChangeAspect="1"/>
             </wp:cNvGraphicFramePr>
@@ -1155,7 +1275,7 @@
               <a:graphicData uri="http://schemas.openxmlformats.org/drawingml/2006/picture">
                 <pic:pic xmlns:pic="http://schemas.openxmlformats.org/drawingml/2006/picture">
                   <pic:nvPicPr>
-                    <pic:cNvPr id="1" name="image1.png" descr=""/>
+                    <pic:cNvPr id="1" name="Bild1" descr=""/>
                     <pic:cNvPicPr>
                       <a:picLocks noChangeAspect="1" noChangeArrowheads="1"/>
                     </pic:cNvPicPr>
@@ -1169,7 +1289,7 @@
                   <pic:spPr bwMode="auto">
                     <a:xfrm>
                       <a:off x="0" y="0"/>
-                      <a:ext cx="3110230" cy="4924425"/>
+                      <a:ext cx="5731510" cy="4387215"/>
                     </a:xfrm>
                     <a:prstGeom prst="rect">
                       <a:avLst/>
@@ -1178,7 +1298,7 @@
                 </pic:pic>
               </a:graphicData>
             </a:graphic>
-          </wp:inline>
+          </wp:anchor>
         </w:drawing>
       </w:r>
     </w:p>
@@ -1202,7 +1322,7 @@
     </w:p>
     <w:p>
       <w:pPr>
-        <w:pStyle w:val="Normal1"/>
+        <w:pStyle w:val="LOnormal"/>
         <w:numPr>
           <w:ilvl w:val="0"/>
           <w:numId w:val="3"/>
@@ -1223,7 +1343,7 @@
     </w:p>
     <w:p>
       <w:pPr>
-        <w:pStyle w:val="Normal1"/>
+        <w:pStyle w:val="LOnormal"/>
         <w:numPr>
           <w:ilvl w:val="0"/>
           <w:numId w:val="3"/>
@@ -1244,7 +1364,7 @@
     </w:p>
     <w:p>
       <w:pPr>
-        <w:pStyle w:val="Normal1"/>
+        <w:pStyle w:val="LOnormal"/>
         <w:numPr>
           <w:ilvl w:val="0"/>
           <w:numId w:val="3"/>
@@ -1265,7 +1385,7 @@
     </w:p>
     <w:p>
       <w:pPr>
-        <w:pStyle w:val="Normal1"/>
+        <w:pStyle w:val="LOnormal"/>
         <w:numPr>
           <w:ilvl w:val="0"/>
           <w:numId w:val="3"/>
@@ -1304,7 +1424,7 @@
     </w:p>
     <w:p>
       <w:pPr>
-        <w:pStyle w:val="Normal1"/>
+        <w:pStyle w:val="LOnormal"/>
         <w:rPr>
           <w:sz w:val="28"/>
           <w:szCs w:val="28"/>
@@ -1320,52 +1440,52 @@
     </w:p>
     <w:p>
       <w:pPr>
-        <w:pStyle w:val="Normal1"/>
-        <w:rPr>
-          <w:sz w:val="28"/>
-          <w:szCs w:val="28"/>
-        </w:rPr>
-      </w:pPr>
-      <w:r>
-        <w:rPr>
-          <w:sz w:val="28"/>
-          <w:szCs w:val="28"/>
-        </w:rPr>
-      </w:r>
-    </w:p>
-    <w:p>
-      <w:pPr>
-        <w:pStyle w:val="Normal1"/>
-        <w:rPr>
-          <w:sz w:val="28"/>
-          <w:szCs w:val="28"/>
-        </w:rPr>
-      </w:pPr>
-      <w:r>
-        <w:rPr>
-          <w:sz w:val="28"/>
-          <w:szCs w:val="28"/>
-        </w:rPr>
-      </w:r>
-    </w:p>
-    <w:p>
-      <w:pPr>
-        <w:pStyle w:val="Normal1"/>
-        <w:rPr>
-          <w:sz w:val="28"/>
-          <w:szCs w:val="28"/>
-        </w:rPr>
-      </w:pPr>
-      <w:r>
-        <w:rPr>
-          <w:sz w:val="28"/>
-          <w:szCs w:val="28"/>
-        </w:rPr>
-      </w:r>
-    </w:p>
-    <w:p>
-      <w:pPr>
-        <w:pStyle w:val="Normal1"/>
+        <w:pStyle w:val="LOnormal"/>
+        <w:rPr>
+          <w:sz w:val="28"/>
+          <w:szCs w:val="28"/>
+        </w:rPr>
+      </w:pPr>
+      <w:r>
+        <w:rPr>
+          <w:sz w:val="28"/>
+          <w:szCs w:val="28"/>
+        </w:rPr>
+      </w:r>
+    </w:p>
+    <w:p>
+      <w:pPr>
+        <w:pStyle w:val="LOnormal"/>
+        <w:rPr>
+          <w:sz w:val="28"/>
+          <w:szCs w:val="28"/>
+        </w:rPr>
+      </w:pPr>
+      <w:r>
+        <w:rPr>
+          <w:sz w:val="28"/>
+          <w:szCs w:val="28"/>
+        </w:rPr>
+      </w:r>
+    </w:p>
+    <w:p>
+      <w:pPr>
+        <w:pStyle w:val="LOnormal"/>
+        <w:rPr>
+          <w:sz w:val="28"/>
+          <w:szCs w:val="28"/>
+        </w:rPr>
+      </w:pPr>
+      <w:r>
+        <w:rPr>
+          <w:sz w:val="28"/>
+          <w:szCs w:val="28"/>
+        </w:rPr>
+      </w:r>
+    </w:p>
+    <w:p>
+      <w:pPr>
+        <w:pStyle w:val="LOnormal"/>
         <w:rPr>
           <w:sz w:val="28"/>
           <w:szCs w:val="28"/>
@@ -1381,22 +1501,22 @@
     </w:p>
     <w:p>
       <w:pPr>
-        <w:pStyle w:val="Normal1"/>
-        <w:rPr>
-          <w:sz w:val="28"/>
-          <w:szCs w:val="28"/>
-        </w:rPr>
-      </w:pPr>
-      <w:r>
-        <w:rPr>
-          <w:sz w:val="28"/>
-          <w:szCs w:val="28"/>
-        </w:rPr>
-      </w:r>
-    </w:p>
-    <w:p>
-      <w:pPr>
-        <w:pStyle w:val="Normal1"/>
+        <w:pStyle w:val="LOnormal"/>
+        <w:rPr>
+          <w:sz w:val="28"/>
+          <w:szCs w:val="28"/>
+        </w:rPr>
+      </w:pPr>
+      <w:r>
+        <w:rPr>
+          <w:sz w:val="28"/>
+          <w:szCs w:val="28"/>
+        </w:rPr>
+      </w:r>
+    </w:p>
+    <w:p>
+      <w:pPr>
+        <w:pStyle w:val="LOnormal"/>
         <w:rPr>
           <w:sz w:val="28"/>
           <w:szCs w:val="28"/>
@@ -1412,22 +1532,22 @@
     </w:p>
     <w:p>
       <w:pPr>
-        <w:pStyle w:val="Normal1"/>
-        <w:rPr>
-          <w:sz w:val="28"/>
-          <w:szCs w:val="28"/>
-        </w:rPr>
-      </w:pPr>
-      <w:r>
-        <w:rPr>
-          <w:sz w:val="28"/>
-          <w:szCs w:val="28"/>
-        </w:rPr>
-      </w:r>
-    </w:p>
-    <w:p>
-      <w:pPr>
-        <w:pStyle w:val="Normal1"/>
+        <w:pStyle w:val="LOnormal"/>
+        <w:rPr>
+          <w:sz w:val="28"/>
+          <w:szCs w:val="28"/>
+        </w:rPr>
+      </w:pPr>
+      <w:r>
+        <w:rPr>
+          <w:sz w:val="28"/>
+          <w:szCs w:val="28"/>
+        </w:rPr>
+      </w:r>
+    </w:p>
+    <w:p>
+      <w:pPr>
+        <w:pStyle w:val="LOnormal"/>
         <w:rPr>
           <w:sz w:val="28"/>
           <w:szCs w:val="28"/>
@@ -1443,22 +1563,22 @@
     </w:p>
     <w:p>
       <w:pPr>
-        <w:pStyle w:val="Normal1"/>
-        <w:rPr>
-          <w:sz w:val="28"/>
-          <w:szCs w:val="28"/>
-        </w:rPr>
-      </w:pPr>
-      <w:r>
-        <w:rPr>
-          <w:sz w:val="28"/>
-          <w:szCs w:val="28"/>
-        </w:rPr>
-      </w:r>
-    </w:p>
-    <w:p>
-      <w:pPr>
-        <w:pStyle w:val="Normal1"/>
+        <w:pStyle w:val="LOnormal"/>
+        <w:rPr>
+          <w:sz w:val="28"/>
+          <w:szCs w:val="28"/>
+        </w:rPr>
+      </w:pPr>
+      <w:r>
+        <w:rPr>
+          <w:sz w:val="28"/>
+          <w:szCs w:val="28"/>
+        </w:rPr>
+      </w:r>
+    </w:p>
+    <w:p>
+      <w:pPr>
+        <w:pStyle w:val="LOnormal"/>
         <w:rPr>
           <w:sz w:val="28"/>
           <w:szCs w:val="28"/>
@@ -1474,7 +1594,7 @@
     </w:p>
     <w:p>
       <w:pPr>
-        <w:pStyle w:val="Normal1"/>
+        <w:pStyle w:val="LOnormal"/>
         <w:rPr>
           <w:sz w:val="28"/>
           <w:szCs w:val="28"/>
@@ -1490,91 +1610,70 @@
     </w:p>
     <w:p>
       <w:pPr>
-        <w:pStyle w:val="Normal1"/>
-        <w:rPr>
-          <w:sz w:val="28"/>
-          <w:szCs w:val="28"/>
-        </w:rPr>
-      </w:pPr>
-      <w:r>
-        <w:rPr>
-          <w:sz w:val="28"/>
-          <w:szCs w:val="28"/>
-        </w:rPr>
-        <w:t>2</w:t>
-      </w:r>
-      <w:r>
-        <w:rPr>
-          <w:sz w:val="28"/>
-          <w:szCs w:val="28"/>
-        </w:rPr>
-        <w:t>. Backend developed using .NET with a focus on Onion Architecture.</w:t>
-      </w:r>
-    </w:p>
-    <w:p>
-      <w:pPr>
-        <w:pStyle w:val="Normal1"/>
-        <w:rPr>
-          <w:sz w:val="28"/>
-          <w:szCs w:val="28"/>
-        </w:rPr>
-      </w:pPr>
-      <w:r>
-        <w:rPr>
-          <w:sz w:val="28"/>
-          <w:szCs w:val="28"/>
-        </w:rPr>
-        <w:t>3</w:t>
-      </w:r>
-      <w:r>
-        <w:rPr>
-          <w:sz w:val="28"/>
-          <w:szCs w:val="28"/>
-        </w:rPr>
-        <w:t>. Frontend leveraging React.js and Material-UI.</w:t>
-      </w:r>
-    </w:p>
-    <w:p>
-      <w:pPr>
-        <w:pStyle w:val="Normal1"/>
-        <w:rPr>
-          <w:sz w:val="28"/>
-          <w:szCs w:val="28"/>
-        </w:rPr>
-      </w:pPr>
-      <w:r>
-        <w:rPr>
-          <w:sz w:val="28"/>
-          <w:szCs w:val="28"/>
-        </w:rPr>
-        <w:t>4</w:t>
-      </w:r>
-      <w:r>
-        <w:rPr>
-          <w:sz w:val="28"/>
-          <w:szCs w:val="28"/>
-        </w:rPr>
-        <w:t>. Scalable and secure database storage with PostgreSQL.</w:t>
-      </w:r>
-    </w:p>
-    <w:p>
-      <w:pPr>
-        <w:pStyle w:val="Normal1"/>
-        <w:rPr>
-          <w:sz w:val="28"/>
-          <w:szCs w:val="28"/>
-        </w:rPr>
-      </w:pPr>
-      <w:r>
-        <w:rPr>
-          <w:sz w:val="28"/>
-          <w:szCs w:val="28"/>
-        </w:rPr>
-      </w:r>
-    </w:p>
-    <w:p>
-      <w:pPr>
-        <w:pStyle w:val="Normal1"/>
+        <w:pStyle w:val="LOnormal"/>
+        <w:rPr>
+          <w:sz w:val="28"/>
+          <w:szCs w:val="28"/>
+        </w:rPr>
+      </w:pPr>
+      <w:r>
+        <w:rPr>
+          <w:sz w:val="28"/>
+          <w:szCs w:val="28"/>
+        </w:rPr>
+        <w:t>2. Backend developed using .NET with a focus on Onion Architecture.</w:t>
+      </w:r>
+    </w:p>
+    <w:p>
+      <w:pPr>
+        <w:pStyle w:val="LOnormal"/>
+        <w:rPr>
+          <w:sz w:val="28"/>
+          <w:szCs w:val="28"/>
+        </w:rPr>
+      </w:pPr>
+      <w:r>
+        <w:rPr>
+          <w:sz w:val="28"/>
+          <w:szCs w:val="28"/>
+        </w:rPr>
+        <w:t>3. Frontend leveraging React.js and Material-UI.</w:t>
+      </w:r>
+    </w:p>
+    <w:p>
+      <w:pPr>
+        <w:pStyle w:val="LOnormal"/>
+        <w:rPr>
+          <w:sz w:val="28"/>
+          <w:szCs w:val="28"/>
+        </w:rPr>
+      </w:pPr>
+      <w:r>
+        <w:rPr>
+          <w:sz w:val="28"/>
+          <w:szCs w:val="28"/>
+        </w:rPr>
+        <w:t>4. Scalable and secure database storage with PostgreSQL.</w:t>
+      </w:r>
+    </w:p>
+    <w:p>
+      <w:pPr>
+        <w:pStyle w:val="LOnormal"/>
+        <w:rPr>
+          <w:sz w:val="28"/>
+          <w:szCs w:val="28"/>
+        </w:rPr>
+      </w:pPr>
+      <w:r>
+        <w:rPr>
+          <w:sz w:val="28"/>
+          <w:szCs w:val="28"/>
+        </w:rPr>
+      </w:r>
+    </w:p>
+    <w:p>
+      <w:pPr>
+        <w:pStyle w:val="LOnormal"/>
         <w:rPr>
           <w:sz w:val="28"/>
           <w:szCs w:val="28"/>
@@ -1590,7 +1689,7 @@
     </w:p>
     <w:p>
       <w:pPr>
-        <w:pStyle w:val="Normal1"/>
+        <w:pStyle w:val="LOnormal"/>
         <w:rPr>
           <w:sz w:val="28"/>
           <w:szCs w:val="28"/>
@@ -1607,7 +1706,7 @@
     </w:p>
     <w:p>
       <w:pPr>
-        <w:pStyle w:val="Normal1"/>
+        <w:pStyle w:val="LOnormal"/>
         <w:rPr>
           <w:sz w:val="28"/>
           <w:szCs w:val="28"/>
@@ -1625,22 +1724,22 @@
     </w:p>
     <w:p>
       <w:pPr>
-        <w:pStyle w:val="Normal1"/>
-        <w:rPr>
-          <w:sz w:val="28"/>
-          <w:szCs w:val="28"/>
-        </w:rPr>
-      </w:pPr>
-      <w:r>
-        <w:rPr>
-          <w:sz w:val="28"/>
-          <w:szCs w:val="28"/>
-        </w:rPr>
-      </w:r>
-    </w:p>
-    <w:p>
-      <w:pPr>
-        <w:pStyle w:val="Normal1"/>
+        <w:pStyle w:val="LOnormal"/>
+        <w:rPr>
+          <w:sz w:val="28"/>
+          <w:szCs w:val="28"/>
+        </w:rPr>
+      </w:pPr>
+      <w:r>
+        <w:rPr>
+          <w:sz w:val="28"/>
+          <w:szCs w:val="28"/>
+        </w:rPr>
+      </w:r>
+    </w:p>
+    <w:p>
+      <w:pPr>
+        <w:pStyle w:val="LOnormal"/>
         <w:rPr>
           <w:sz w:val="28"/>
           <w:szCs w:val="28"/>
@@ -1656,7 +1755,7 @@
     </w:p>
     <w:p>
       <w:pPr>
-        <w:pStyle w:val="Normal1"/>
+        <w:pStyle w:val="LOnormal"/>
         <w:rPr>
           <w:sz w:val="28"/>
           <w:szCs w:val="28"/>
@@ -1672,7 +1771,7 @@
     </w:p>
     <w:p>
       <w:pPr>
-        <w:pStyle w:val="Normal1"/>
+        <w:pStyle w:val="LOnormal"/>
         <w:rPr>
           <w:sz w:val="28"/>
           <w:szCs w:val="28"/>
@@ -1688,7 +1787,7 @@
     </w:p>
     <w:p>
       <w:pPr>
-        <w:pStyle w:val="Normal1"/>
+        <w:pStyle w:val="LOnormal"/>
         <w:rPr>
           <w:sz w:val="28"/>
           <w:szCs w:val="28"/>
@@ -1704,7 +1803,7 @@
     </w:p>
     <w:p>
       <w:pPr>
-        <w:pStyle w:val="Normal1"/>
+        <w:pStyle w:val="LOnormal"/>
         <w:rPr>
           <w:sz w:val="28"/>
           <w:szCs w:val="28"/>
@@ -1720,22 +1819,22 @@
     </w:p>
     <w:p>
       <w:pPr>
-        <w:pStyle w:val="Normal1"/>
-        <w:rPr>
-          <w:sz w:val="28"/>
-          <w:szCs w:val="28"/>
-        </w:rPr>
-      </w:pPr>
-      <w:r>
-        <w:rPr>
-          <w:sz w:val="28"/>
-          <w:szCs w:val="28"/>
-        </w:rPr>
-      </w:r>
-    </w:p>
-    <w:p>
-      <w:pPr>
-        <w:pStyle w:val="Normal1"/>
+        <w:pStyle w:val="LOnormal"/>
+        <w:rPr>
+          <w:sz w:val="28"/>
+          <w:szCs w:val="28"/>
+        </w:rPr>
+      </w:pPr>
+      <w:r>
+        <w:rPr>
+          <w:sz w:val="28"/>
+          <w:szCs w:val="28"/>
+        </w:rPr>
+      </w:r>
+    </w:p>
+    <w:p>
+      <w:pPr>
+        <w:pStyle w:val="LOnormal"/>
         <w:rPr>
           <w:sz w:val="28"/>
           <w:szCs w:val="28"/>
@@ -1751,7 +1850,7 @@
     </w:p>
     <w:p>
       <w:pPr>
-        <w:pStyle w:val="Normal1"/>
+        <w:pStyle w:val="LOnormal"/>
         <w:rPr>
           <w:sz w:val="28"/>
           <w:szCs w:val="28"/>
@@ -1767,7 +1866,7 @@
     </w:p>
     <w:p>
       <w:pPr>
-        <w:pStyle w:val="Normal1"/>
+        <w:pStyle w:val="LOnormal"/>
         <w:rPr>
           <w:sz w:val="28"/>
           <w:szCs w:val="28"/>
@@ -1783,7 +1882,7 @@
     </w:p>
     <w:p>
       <w:pPr>
-        <w:pStyle w:val="Normal1"/>
+        <w:pStyle w:val="LOnormal"/>
         <w:rPr>
           <w:color w:val="00FF00"/>
           <w:sz w:val="28"/>
@@ -1801,22 +1900,22 @@
     </w:p>
     <w:p>
       <w:pPr>
-        <w:pStyle w:val="Normal1"/>
-        <w:rPr>
-          <w:sz w:val="28"/>
-          <w:szCs w:val="28"/>
-        </w:rPr>
-      </w:pPr>
-      <w:r>
-        <w:rPr>
-          <w:sz w:val="28"/>
-          <w:szCs w:val="28"/>
-        </w:rPr>
-      </w:r>
-    </w:p>
-    <w:p>
-      <w:pPr>
-        <w:pStyle w:val="Normal1"/>
+        <w:pStyle w:val="LOnormal"/>
+        <w:rPr>
+          <w:sz w:val="28"/>
+          <w:szCs w:val="28"/>
+        </w:rPr>
+      </w:pPr>
+      <w:r>
+        <w:rPr>
+          <w:sz w:val="28"/>
+          <w:szCs w:val="28"/>
+        </w:rPr>
+      </w:r>
+    </w:p>
+    <w:p>
+      <w:pPr>
+        <w:pStyle w:val="LOnormal"/>
         <w:rPr>
           <w:sz w:val="28"/>
           <w:szCs w:val="28"/>
@@ -1832,22 +1931,22 @@
     </w:p>
     <w:p>
       <w:pPr>
-        <w:pStyle w:val="Normal1"/>
-        <w:rPr>
-          <w:sz w:val="28"/>
-          <w:szCs w:val="28"/>
-        </w:rPr>
-      </w:pPr>
-      <w:r>
-        <w:rPr>
-          <w:sz w:val="28"/>
-          <w:szCs w:val="28"/>
-        </w:rPr>
-      </w:r>
-    </w:p>
-    <w:p>
-      <w:pPr>
-        <w:pStyle w:val="Normal1"/>
+        <w:pStyle w:val="LOnormal"/>
+        <w:rPr>
+          <w:sz w:val="28"/>
+          <w:szCs w:val="28"/>
+        </w:rPr>
+      </w:pPr>
+      <w:r>
+        <w:rPr>
+          <w:sz w:val="28"/>
+          <w:szCs w:val="28"/>
+        </w:rPr>
+      </w:r>
+    </w:p>
+    <w:p>
+      <w:pPr>
+        <w:pStyle w:val="LOnormal"/>
         <w:rPr>
           <w:sz w:val="28"/>
           <w:szCs w:val="28"/>
@@ -1863,7 +1962,7 @@
     </w:p>
     <w:p>
       <w:pPr>
-        <w:pStyle w:val="Normal1"/>
+        <w:pStyle w:val="LOnormal"/>
         <w:rPr>
           <w:sz w:val="28"/>
           <w:szCs w:val="28"/>
@@ -1879,7 +1978,7 @@
     </w:p>
     <w:p>
       <w:pPr>
-        <w:pStyle w:val="Normal1"/>
+        <w:pStyle w:val="LOnormal"/>
         <w:rPr>
           <w:sz w:val="28"/>
           <w:szCs w:val="28"/>
@@ -1895,7 +1994,7 @@
     </w:p>
     <w:p>
       <w:pPr>
-        <w:pStyle w:val="Normal1"/>
+        <w:pStyle w:val="LOnormal"/>
         <w:rPr>
           <w:sz w:val="28"/>
           <w:szCs w:val="28"/>
@@ -1911,7 +2010,7 @@
     </w:p>
     <w:p>
       <w:pPr>
-        <w:pStyle w:val="Normal1"/>
+        <w:pStyle w:val="LOnormal"/>
         <w:rPr>
           <w:sz w:val="28"/>
           <w:szCs w:val="28"/>
@@ -1927,7 +2026,7 @@
     </w:p>
     <w:p>
       <w:pPr>
-        <w:pStyle w:val="Normal1"/>
+        <w:pStyle w:val="LOnormal"/>
         <w:rPr>
           <w:sz w:val="28"/>
           <w:szCs w:val="28"/>
@@ -1943,22 +2042,22 @@
     </w:p>
     <w:p>
       <w:pPr>
-        <w:pStyle w:val="Normal1"/>
-        <w:rPr>
-          <w:sz w:val="28"/>
-          <w:szCs w:val="28"/>
-        </w:rPr>
-      </w:pPr>
-      <w:r>
-        <w:rPr>
-          <w:sz w:val="28"/>
-          <w:szCs w:val="28"/>
-        </w:rPr>
-      </w:r>
-    </w:p>
-    <w:p>
-      <w:pPr>
-        <w:pStyle w:val="Normal1"/>
+        <w:pStyle w:val="LOnormal"/>
+        <w:rPr>
+          <w:sz w:val="28"/>
+          <w:szCs w:val="28"/>
+        </w:rPr>
+      </w:pPr>
+      <w:r>
+        <w:rPr>
+          <w:sz w:val="28"/>
+          <w:szCs w:val="28"/>
+        </w:rPr>
+      </w:r>
+    </w:p>
+    <w:p>
+      <w:pPr>
+        <w:pStyle w:val="LOnormal"/>
         <w:rPr>
           <w:sz w:val="28"/>
           <w:szCs w:val="28"/>
@@ -1974,7 +2073,7 @@
     </w:p>
     <w:p>
       <w:pPr>
-        <w:pStyle w:val="Normal1"/>
+        <w:pStyle w:val="LOnormal"/>
         <w:rPr>
           <w:sz w:val="28"/>
           <w:szCs w:val="28"/>
@@ -1992,7 +2091,7 @@
     </w:p>
     <w:p>
       <w:pPr>
-        <w:pStyle w:val="Normal1"/>
+        <w:pStyle w:val="LOnormal"/>
         <w:rPr>
           <w:sz w:val="28"/>
           <w:szCs w:val="28"/>
@@ -2010,7 +2109,7 @@
     </w:p>
     <w:p>
       <w:pPr>
-        <w:pStyle w:val="Normal1"/>
+        <w:pStyle w:val="LOnormal"/>
         <w:rPr>
           <w:sz w:val="28"/>
           <w:szCs w:val="28"/>
@@ -2028,7 +2127,7 @@
     </w:p>
     <w:p>
       <w:pPr>
-        <w:pStyle w:val="Normal1"/>
+        <w:pStyle w:val="LOnormal"/>
         <w:rPr>
           <w:sz w:val="28"/>
           <w:szCs w:val="28"/>
@@ -2044,22 +2143,22 @@
     </w:p>
     <w:p>
       <w:pPr>
-        <w:pStyle w:val="Normal1"/>
-        <w:rPr>
-          <w:sz w:val="28"/>
-          <w:szCs w:val="28"/>
-        </w:rPr>
-      </w:pPr>
-      <w:r>
-        <w:rPr>
-          <w:sz w:val="28"/>
-          <w:szCs w:val="28"/>
-        </w:rPr>
-      </w:r>
-    </w:p>
-    <w:p>
-      <w:pPr>
-        <w:pStyle w:val="Normal1"/>
+        <w:pStyle w:val="LOnormal"/>
+        <w:rPr>
+          <w:sz w:val="28"/>
+          <w:szCs w:val="28"/>
+        </w:rPr>
+      </w:pPr>
+      <w:r>
+        <w:rPr>
+          <w:sz w:val="28"/>
+          <w:szCs w:val="28"/>
+        </w:rPr>
+      </w:r>
+    </w:p>
+    <w:p>
+      <w:pPr>
+        <w:pStyle w:val="LOnormal"/>
         <w:rPr>
           <w:sz w:val="28"/>
           <w:szCs w:val="28"/>
@@ -2075,7 +2174,7 @@
     </w:p>
     <w:p>
       <w:pPr>
-        <w:pStyle w:val="Normal1"/>
+        <w:pStyle w:val="LOnormal"/>
         <w:rPr>
           <w:sz w:val="28"/>
           <w:szCs w:val="28"/>
@@ -2091,7 +2190,7 @@
     </w:p>
     <w:p>
       <w:pPr>
-        <w:pStyle w:val="Normal1"/>
+        <w:pStyle w:val="LOnormal"/>
         <w:rPr>
           <w:sz w:val="28"/>
           <w:szCs w:val="28"/>
@@ -2107,7 +2206,7 @@
     </w:p>
     <w:p>
       <w:pPr>
-        <w:pStyle w:val="Normal1"/>
+        <w:pStyle w:val="LOnormal"/>
         <w:rPr>
           <w:sz w:val="28"/>
           <w:szCs w:val="28"/>
@@ -2123,7 +2222,7 @@
     </w:p>
     <w:p>
       <w:pPr>
-        <w:pStyle w:val="Normal1"/>
+        <w:pStyle w:val="LOnormal"/>
         <w:rPr>
           <w:sz w:val="28"/>
           <w:szCs w:val="28"/>
@@ -2139,22 +2238,22 @@
     </w:p>
     <w:p>
       <w:pPr>
-        <w:pStyle w:val="Normal1"/>
-        <w:rPr>
-          <w:sz w:val="28"/>
-          <w:szCs w:val="28"/>
-        </w:rPr>
-      </w:pPr>
-      <w:r>
-        <w:rPr>
-          <w:sz w:val="28"/>
-          <w:szCs w:val="28"/>
-        </w:rPr>
-      </w:r>
-    </w:p>
-    <w:p>
-      <w:pPr>
-        <w:pStyle w:val="Normal1"/>
+        <w:pStyle w:val="LOnormal"/>
+        <w:rPr>
+          <w:sz w:val="28"/>
+          <w:szCs w:val="28"/>
+        </w:rPr>
+      </w:pPr>
+      <w:r>
+        <w:rPr>
+          <w:sz w:val="28"/>
+          <w:szCs w:val="28"/>
+        </w:rPr>
+      </w:r>
+    </w:p>
+    <w:p>
+      <w:pPr>
+        <w:pStyle w:val="LOnormal"/>
         <w:rPr>
           <w:sz w:val="28"/>
           <w:szCs w:val="28"/>
@@ -2170,22 +2269,22 @@
     </w:p>
     <w:p>
       <w:pPr>
-        <w:pStyle w:val="Normal1"/>
-        <w:rPr>
-          <w:sz w:val="28"/>
-          <w:szCs w:val="28"/>
-        </w:rPr>
-      </w:pPr>
-      <w:r>
-        <w:rPr>
-          <w:sz w:val="28"/>
-          <w:szCs w:val="28"/>
-        </w:rPr>
-      </w:r>
-    </w:p>
-    <w:p>
-      <w:pPr>
-        <w:pStyle w:val="Normal1"/>
+        <w:pStyle w:val="LOnormal"/>
+        <w:rPr>
+          <w:sz w:val="28"/>
+          <w:szCs w:val="28"/>
+        </w:rPr>
+      </w:pPr>
+      <w:r>
+        <w:rPr>
+          <w:sz w:val="28"/>
+          <w:szCs w:val="28"/>
+        </w:rPr>
+      </w:r>
+    </w:p>
+    <w:p>
+      <w:pPr>
+        <w:pStyle w:val="LOnormal"/>
         <w:rPr>
           <w:sz w:val="28"/>
           <w:szCs w:val="28"/>
@@ -2201,7 +2300,7 @@
     </w:p>
     <w:p>
       <w:pPr>
-        <w:pStyle w:val="Normal1"/>
+        <w:pStyle w:val="LOnormal"/>
         <w:rPr>
           <w:sz w:val="28"/>
           <w:szCs w:val="28"/>
@@ -2217,7 +2316,7 @@
     </w:p>
     <w:p>
       <w:pPr>
-        <w:pStyle w:val="Normal1"/>
+        <w:pStyle w:val="LOnormal"/>
         <w:rPr>
           <w:sz w:val="28"/>
           <w:szCs w:val="28"/>
@@ -2233,7 +2332,7 @@
     </w:p>
     <w:p>
       <w:pPr>
-        <w:pStyle w:val="Normal1"/>
+        <w:pStyle w:val="LOnormal"/>
         <w:ind w:hanging="0"/>
         <w:rPr>
           <w:sz w:val="28"/>
@@ -2250,22 +2349,22 @@
     </w:p>
     <w:p>
       <w:pPr>
-        <w:pStyle w:val="Normal1"/>
-        <w:rPr>
-          <w:sz w:val="28"/>
-          <w:szCs w:val="28"/>
-        </w:rPr>
-      </w:pPr>
-      <w:r>
-        <w:rPr>
-          <w:sz w:val="28"/>
-          <w:szCs w:val="28"/>
-        </w:rPr>
-      </w:r>
-    </w:p>
-    <w:p>
-      <w:pPr>
-        <w:pStyle w:val="Normal1"/>
+        <w:pStyle w:val="LOnormal"/>
+        <w:rPr>
+          <w:sz w:val="28"/>
+          <w:szCs w:val="28"/>
+        </w:rPr>
+      </w:pPr>
+      <w:r>
+        <w:rPr>
+          <w:sz w:val="28"/>
+          <w:szCs w:val="28"/>
+        </w:rPr>
+      </w:r>
+    </w:p>
+    <w:p>
+      <w:pPr>
+        <w:pStyle w:val="LOnormal"/>
         <w:rPr>
           <w:sz w:val="28"/>
           <w:szCs w:val="28"/>
@@ -2281,7 +2380,7 @@
     </w:p>
     <w:p>
       <w:pPr>
-        <w:pStyle w:val="Normal1"/>
+        <w:pStyle w:val="LOnormal"/>
         <w:rPr>
           <w:sz w:val="28"/>
           <w:szCs w:val="28"/>
@@ -2297,7 +2396,7 @@
     </w:p>
     <w:p>
       <w:pPr>
-        <w:pStyle w:val="Normal1"/>
+        <w:pStyle w:val="LOnormal"/>
         <w:rPr>
           <w:sz w:val="28"/>
           <w:szCs w:val="28"/>
@@ -2313,22 +2412,22 @@
     </w:p>
     <w:p>
       <w:pPr>
-        <w:pStyle w:val="Normal1"/>
-        <w:rPr>
-          <w:sz w:val="28"/>
-          <w:szCs w:val="28"/>
-        </w:rPr>
-      </w:pPr>
-      <w:r>
-        <w:rPr>
-          <w:sz w:val="28"/>
-          <w:szCs w:val="28"/>
-        </w:rPr>
-      </w:r>
-    </w:p>
-    <w:p>
-      <w:pPr>
-        <w:pStyle w:val="Normal1"/>
+        <w:pStyle w:val="LOnormal"/>
+        <w:rPr>
+          <w:sz w:val="28"/>
+          <w:szCs w:val="28"/>
+        </w:rPr>
+      </w:pPr>
+      <w:r>
+        <w:rPr>
+          <w:sz w:val="28"/>
+          <w:szCs w:val="28"/>
+        </w:rPr>
+      </w:r>
+    </w:p>
+    <w:p>
+      <w:pPr>
+        <w:pStyle w:val="LOnormal"/>
         <w:rPr>
           <w:sz w:val="28"/>
           <w:szCs w:val="28"/>
@@ -2344,7 +2443,7 @@
     </w:p>
     <w:p>
       <w:pPr>
-        <w:pStyle w:val="Normal1"/>
+        <w:pStyle w:val="LOnormal"/>
         <w:rPr>
           <w:sz w:val="28"/>
           <w:szCs w:val="28"/>
@@ -2360,7 +2459,7 @@
     </w:p>
     <w:p>
       <w:pPr>
-        <w:pStyle w:val="Normal1"/>
+        <w:pStyle w:val="LOnormal"/>
         <w:rPr>
           <w:sz w:val="28"/>
           <w:szCs w:val="28"/>
@@ -2376,43 +2475,52 @@
     </w:p>
     <w:p>
       <w:pPr>
-        <w:pStyle w:val="Normal1"/>
-        <w:rPr>
-          <w:sz w:val="28"/>
-          <w:szCs w:val="28"/>
-        </w:rPr>
-      </w:pPr>
-      <w:r>
-        <w:rPr/>
-      </w:r>
-    </w:p>
-    <w:p>
-      <w:pPr>
-        <w:pStyle w:val="Normal1"/>
-        <w:rPr>
-          <w:sz w:val="28"/>
-          <w:szCs w:val="28"/>
-        </w:rPr>
-      </w:pPr>
-      <w:r>
-        <w:rPr/>
-      </w:r>
-    </w:p>
-    <w:p>
-      <w:pPr>
-        <w:pStyle w:val="Normal1"/>
-        <w:rPr>
-          <w:sz w:val="28"/>
-          <w:szCs w:val="28"/>
-        </w:rPr>
-      </w:pPr>
-      <w:r>
-        <w:rPr/>
-      </w:r>
-    </w:p>
-    <w:p>
-      <w:pPr>
-        <w:pStyle w:val="Normal1"/>
+        <w:pStyle w:val="LOnormal"/>
+        <w:rPr>
+          <w:sz w:val="28"/>
+          <w:szCs w:val="28"/>
+        </w:rPr>
+      </w:pPr>
+      <w:r>
+        <w:rPr>
+          <w:sz w:val="28"/>
+          <w:szCs w:val="28"/>
+        </w:rPr>
+      </w:r>
+    </w:p>
+    <w:p>
+      <w:pPr>
+        <w:pStyle w:val="LOnormal"/>
+        <w:rPr>
+          <w:sz w:val="28"/>
+          <w:szCs w:val="28"/>
+        </w:rPr>
+      </w:pPr>
+      <w:r>
+        <w:rPr>
+          <w:sz w:val="28"/>
+          <w:szCs w:val="28"/>
+        </w:rPr>
+      </w:r>
+    </w:p>
+    <w:p>
+      <w:pPr>
+        <w:pStyle w:val="LOnormal"/>
+        <w:rPr>
+          <w:sz w:val="28"/>
+          <w:szCs w:val="28"/>
+        </w:rPr>
+      </w:pPr>
+      <w:r>
+        <w:rPr>
+          <w:sz w:val="28"/>
+          <w:szCs w:val="28"/>
+        </w:rPr>
+      </w:r>
+    </w:p>
+    <w:p>
+      <w:pPr>
+        <w:pStyle w:val="LOnormal"/>
         <w:rPr>
           <w:sz w:val="28"/>
           <w:szCs w:val="28"/>
@@ -2429,7 +2537,7 @@
     </w:p>
     <w:p>
       <w:pPr>
-        <w:pStyle w:val="Normal1"/>
+        <w:pStyle w:val="LOnormal"/>
         <w:rPr>
           <w:sz w:val="28"/>
           <w:szCs w:val="28"/>
@@ -2445,119 +2553,87 @@
     </w:p>
     <w:p>
       <w:pPr>
-        <w:pStyle w:val="Normal1"/>
-        <w:rPr>
-          <w:sz w:val="28"/>
-          <w:szCs w:val="28"/>
-        </w:rPr>
-      </w:pPr>
-      <w:r>
-        <w:rPr>
-          <w:sz w:val="28"/>
-          <w:szCs w:val="28"/>
-        </w:rPr>
-        <w:t>- Task 3.</w:t>
-      </w:r>
-      <w:r>
-        <w:rPr>
-          <w:sz w:val="28"/>
-          <w:szCs w:val="28"/>
-        </w:rPr>
-        <w:t>4</w:t>
-      </w:r>
-      <w:r>
-        <w:rPr>
-          <w:sz w:val="28"/>
-          <w:szCs w:val="28"/>
-        </w:rPr>
-        <w:t>.</w:t>
-      </w:r>
-      <w:r>
-        <w:rPr>
-          <w:sz w:val="28"/>
-          <w:szCs w:val="28"/>
-        </w:rPr>
-        <w:t>1</w:t>
-      </w:r>
-      <w:r>
-        <w:rPr>
-          <w:sz w:val="28"/>
-          <w:szCs w:val="28"/>
-        </w:rPr>
-        <w:t>: Containerize the application using Docker for deployment, ensuring compatibility for potential future deployments on cloud platforms like Azure or AWS.</w:t>
-      </w:r>
-    </w:p>
-    <w:p>
-      <w:pPr>
-        <w:pStyle w:val="Normal1"/>
-        <w:rPr>
-          <w:sz w:val="28"/>
-          <w:szCs w:val="28"/>
-        </w:rPr>
-      </w:pPr>
-      <w:r>
-        <w:rPr/>
-      </w:r>
-    </w:p>
-    <w:p>
-      <w:pPr>
-        <w:pStyle w:val="Normal1"/>
-        <w:rPr>
-          <w:sz w:val="28"/>
-          <w:szCs w:val="28"/>
-        </w:rPr>
-      </w:pPr>
-      <w:r>
-        <w:rPr>
-          <w:sz w:val="28"/>
-          <w:szCs w:val="28"/>
-        </w:rPr>
-        <w:t>-</w:t>
-      </w:r>
-      <w:r>
-        <w:rPr>
-          <w:sz w:val="28"/>
-          <w:szCs w:val="28"/>
-        </w:rPr>
-        <w:t>Task 3.4.2: Offlinemode cashe implementation with reacts service workers</w:t>
-      </w:r>
-    </w:p>
-    <w:p>
-      <w:pPr>
-        <w:pStyle w:val="Normal1"/>
-        <w:rPr>
-          <w:sz w:val="28"/>
-          <w:szCs w:val="28"/>
-        </w:rPr>
-      </w:pPr>
-      <w:r>
-        <w:rPr>
-          <w:sz w:val="28"/>
-          <w:szCs w:val="28"/>
-        </w:rPr>
-      </w:r>
-    </w:p>
-    <w:p>
-      <w:pPr>
-        <w:pStyle w:val="Normal1"/>
-        <w:rPr/>
-      </w:pPr>
-      <w:r>
-        <w:rPr/>
-      </w:r>
-    </w:p>
-    <w:p>
-      <w:pPr>
-        <w:pStyle w:val="Normal1"/>
-        <w:rPr/>
-      </w:pPr>
-      <w:r>
-        <w:rPr/>
-      </w:r>
-    </w:p>
-    <w:p>
-      <w:pPr>
-        <w:pStyle w:val="Normal1"/>
+        <w:pStyle w:val="LOnormal"/>
+        <w:rPr>
+          <w:sz w:val="28"/>
+          <w:szCs w:val="28"/>
+        </w:rPr>
+      </w:pPr>
+      <w:r>
+        <w:rPr>
+          <w:sz w:val="28"/>
+          <w:szCs w:val="28"/>
+        </w:rPr>
+        <w:t>- Task 3.4.1: Containerize the application using Docker for deployment, ensuring compatibility for potential future deployments on cloud platforms like Azure or AWS.</w:t>
+      </w:r>
+    </w:p>
+    <w:p>
+      <w:pPr>
+        <w:pStyle w:val="LOnormal"/>
+        <w:rPr>
+          <w:sz w:val="28"/>
+          <w:szCs w:val="28"/>
+        </w:rPr>
+      </w:pPr>
+      <w:r>
+        <w:rPr>
+          <w:sz w:val="28"/>
+          <w:szCs w:val="28"/>
+        </w:rPr>
+      </w:r>
+    </w:p>
+    <w:p>
+      <w:pPr>
+        <w:pStyle w:val="LOnormal"/>
+        <w:rPr>
+          <w:sz w:val="28"/>
+          <w:szCs w:val="28"/>
+        </w:rPr>
+      </w:pPr>
+      <w:r>
+        <w:rPr>
+          <w:sz w:val="28"/>
+          <w:szCs w:val="28"/>
+        </w:rPr>
+        <w:t>-Task 3.4.2: Offlinemode cashe implementation with reacts service workers</w:t>
+      </w:r>
+    </w:p>
+    <w:p>
+      <w:pPr>
+        <w:pStyle w:val="LOnormal"/>
+        <w:rPr>
+          <w:sz w:val="28"/>
+          <w:szCs w:val="28"/>
+        </w:rPr>
+      </w:pPr>
+      <w:r>
+        <w:rPr>
+          <w:sz w:val="28"/>
+          <w:szCs w:val="28"/>
+        </w:rPr>
+      </w:r>
+    </w:p>
+    <w:p>
+      <w:pPr>
+        <w:pStyle w:val="LOnormal"/>
+        <w:rPr/>
+      </w:pPr>
+      <w:r>
+        <w:rPr/>
+      </w:r>
+    </w:p>
+    <w:p>
+      <w:pPr>
+        <w:pStyle w:val="LOnormal"/>
+        <w:rPr/>
+      </w:pPr>
+      <w:r>
+        <w:rPr/>
+      </w:r>
+    </w:p>
+    <w:p>
+      <w:pPr>
+        <w:pStyle w:val="LOnormal"/>
         <w:rPr/>
       </w:pPr>
       <w:r>
@@ -4067,6 +4143,7 @@
     <w:qFormat/>
     <w:pPr>
       <w:widowControl/>
+      <w:suppressAutoHyphens w:val="true"/>
       <w:bidi w:val="0"/>
       <w:spacing w:lineRule="auto" w:line="276" w:before="0" w:after="0"/>
       <w:jc w:val="left"/>
@@ -4082,8 +4159,8 @@
   </w:style>
   <w:style w:type="paragraph" w:styleId="Rubrik1">
     <w:name w:val="Heading 1"/>
-    <w:basedOn w:val="Normal1"/>
-    <w:next w:val="Normal1"/>
+    <w:basedOn w:val="LOnormal"/>
+    <w:next w:val="LOnormal"/>
     <w:qFormat/>
     <w:pPr>
       <w:keepNext w:val="true"/>
@@ -4098,8 +4175,8 @@
   </w:style>
   <w:style w:type="paragraph" w:styleId="Rubrik2">
     <w:name w:val="Heading 2"/>
-    <w:basedOn w:val="Normal1"/>
-    <w:next w:val="Normal1"/>
+    <w:basedOn w:val="LOnormal"/>
+    <w:next w:val="LOnormal"/>
     <w:qFormat/>
     <w:pPr>
       <w:keepNext w:val="true"/>
@@ -4115,8 +4192,8 @@
   </w:style>
   <w:style w:type="paragraph" w:styleId="Rubrik3">
     <w:name w:val="Heading 3"/>
-    <w:basedOn w:val="Normal1"/>
-    <w:next w:val="Normal1"/>
+    <w:basedOn w:val="LOnormal"/>
+    <w:next w:val="LOnormal"/>
     <w:qFormat/>
     <w:pPr>
       <w:keepNext w:val="true"/>
@@ -4133,8 +4210,8 @@
   </w:style>
   <w:style w:type="paragraph" w:styleId="Rubrik4">
     <w:name w:val="Heading 4"/>
-    <w:basedOn w:val="Normal1"/>
-    <w:next w:val="Normal1"/>
+    <w:basedOn w:val="LOnormal"/>
+    <w:next w:val="LOnormal"/>
     <w:qFormat/>
     <w:pPr>
       <w:keepNext w:val="true"/>
@@ -4150,8 +4227,8 @@
   </w:style>
   <w:style w:type="paragraph" w:styleId="Rubrik5">
     <w:name w:val="Heading 5"/>
-    <w:basedOn w:val="Normal1"/>
-    <w:next w:val="Normal1"/>
+    <w:basedOn w:val="LOnormal"/>
+    <w:next w:val="LOnormal"/>
     <w:qFormat/>
     <w:pPr>
       <w:keepNext w:val="true"/>
@@ -4167,8 +4244,8 @@
   </w:style>
   <w:style w:type="paragraph" w:styleId="Rubrik6">
     <w:name w:val="Heading 6"/>
-    <w:basedOn w:val="Normal1"/>
-    <w:next w:val="Normal1"/>
+    <w:basedOn w:val="LOnormal"/>
+    <w:next w:val="LOnormal"/>
     <w:qFormat/>
     <w:pPr>
       <w:keepNext w:val="true"/>
@@ -4241,11 +4318,12 @@
       <w:rFonts w:cs="Arial"/>
     </w:rPr>
   </w:style>
-  <w:style w:type="paragraph" w:styleId="Normal1" w:default="1">
+  <w:style w:type="paragraph" w:styleId="LOnormal" w:default="1">
     <w:name w:val="LO-normal"/>
     <w:qFormat/>
     <w:pPr>
       <w:widowControl/>
+      <w:suppressAutoHyphens w:val="true"/>
       <w:bidi w:val="0"/>
       <w:spacing w:lineRule="auto" w:line="276" w:before="0" w:after="0"/>
       <w:jc w:val="left"/>
@@ -4261,8 +4339,8 @@
   </w:style>
   <w:style w:type="paragraph" w:styleId="Titel">
     <w:name w:val="Title"/>
-    <w:basedOn w:val="Normal1"/>
-    <w:next w:val="Normal1"/>
+    <w:basedOn w:val="LOnormal"/>
+    <w:next w:val="LOnormal"/>
     <w:qFormat/>
     <w:pPr>
       <w:keepNext w:val="true"/>
@@ -4277,8 +4355,8 @@
   </w:style>
   <w:style w:type="paragraph" w:styleId="Underrubrik">
     <w:name w:val="Subtitle"/>
-    <w:basedOn w:val="Normal1"/>
-    <w:next w:val="Normal1"/>
+    <w:basedOn w:val="LOnormal"/>
+    <w:next w:val="LOnormal"/>
     <w:qFormat/>
     <w:pPr>
       <w:keepNext w:val="true"/>

</xml_diff>